<commit_message>
Update UC05 Beregn Markedsføringsbidrag.docx
Coauthor: Tommy
Reviewer: Toke
</commit_message>
<xml_diff>
--- a/02 Requirements & Analysis/UC05 Beregn Markedsføringsbidrag.docx
+++ b/02 Requirements & Analysis/UC05 Beregn Markedsføringsbidrag.docx
@@ -138,19 +138,9 @@
             <w:pPr>
               <w:widowControl w:val="0"/>
             </w:pPr>
-            <w:proofErr w:type="spellStart"/>
-            <w:r>
-              <w:t>Beregn</w:t>
-            </w:r>
-            <w:proofErr w:type="spellEnd"/>
-            <w:r>
-              <w:t xml:space="preserve"> </w:t>
-            </w:r>
-            <w:proofErr w:type="spellStart"/>
-            <w:r>
-              <w:t>markedsføringsbidrag</w:t>
-            </w:r>
-            <w:proofErr w:type="spellEnd"/>
+            <w:r>
+              <w:t>Beregn markedsføringsbidrag</w:t>
+            </w:r>
           </w:p>
         </w:tc>
       </w:tr>
@@ -206,11 +196,9 @@
             <w:pPr>
               <w:widowControl w:val="0"/>
             </w:pPr>
-            <w:proofErr w:type="spellStart"/>
             <w:r>
               <w:t>HoeKulator</w:t>
             </w:r>
-            <w:proofErr w:type="spellEnd"/>
           </w:p>
         </w:tc>
       </w:tr>
@@ -269,11 +257,9 @@
             <w:pPr>
               <w:widowControl w:val="0"/>
             </w:pPr>
-            <w:proofErr w:type="spellStart"/>
             <w:r>
               <w:t>Brugermål</w:t>
             </w:r>
-            <w:proofErr w:type="spellEnd"/>
           </w:p>
         </w:tc>
       </w:tr>
@@ -330,13 +316,8 @@
               <w:widowControl w:val="0"/>
             </w:pPr>
             <w:r>
-              <w:t>HØK-</w:t>
-            </w:r>
-            <w:proofErr w:type="spellStart"/>
-            <w:r>
-              <w:t>studerende</w:t>
-            </w:r>
-            <w:proofErr w:type="spellEnd"/>
+              <w:t>HØK-studerende</w:t>
+            </w:r>
           </w:p>
         </w:tc>
       </w:tr>
@@ -399,21 +380,7 @@
               <w:rPr>
                 <w:lang w:val="da-DK"/>
               </w:rPr>
-              <w:t xml:space="preserve">HØK-studerende, da de gerne vil bruge </w:t>
-            </w:r>
-            <w:proofErr w:type="spellStart"/>
-            <w:r>
-              <w:rPr>
-                <w:lang w:val="da-DK"/>
-              </w:rPr>
-              <w:t>app’en</w:t>
-            </w:r>
-            <w:proofErr w:type="spellEnd"/>
-            <w:r>
-              <w:rPr>
-                <w:lang w:val="da-DK"/>
-              </w:rPr>
-              <w:t xml:space="preserve"> til </w:t>
+              <w:t xml:space="preserve">HØK-studerende, da de gerne vil bruge app’en til </w:t>
             </w:r>
             <w:r>
               <w:rPr>
@@ -555,31 +522,11 @@
                 <w:lang w:val="da-DK"/>
               </w:rPr>
             </w:pPr>
-            <w:proofErr w:type="spellStart"/>
-            <w:r>
-              <w:rPr>
-                <w:lang w:val="da-DK"/>
-              </w:rPr>
-              <w:t>HoeKulator</w:t>
-            </w:r>
-            <w:proofErr w:type="spellEnd"/>
-            <w:r>
-              <w:rPr>
-                <w:lang w:val="da-DK"/>
-              </w:rPr>
-              <w:t xml:space="preserve"> har beregnet </w:t>
-            </w:r>
-            <w:r>
-              <w:rPr>
-                <w:lang w:val="da-DK"/>
-              </w:rPr>
-              <w:t>markedsføringsbidrag</w:t>
-            </w:r>
-            <w:r>
-              <w:rPr>
-                <w:lang w:val="da-DK"/>
-              </w:rPr>
-              <w:t xml:space="preserve"> og præsenteret resultatet.</w:t>
+            <w:r>
+              <w:rPr>
+                <w:lang w:val="da-DK"/>
+              </w:rPr>
+              <w:t>HoeKulator har beregnet markedsføringsbidrag og præsenteret resultatet.</w:t>
             </w:r>
           </w:p>
         </w:tc>
@@ -681,19 +628,11 @@
                 <w:lang w:val="da-DK"/>
               </w:rPr>
             </w:pPr>
-            <w:proofErr w:type="spellStart"/>
-            <w:r>
-              <w:rPr>
-                <w:lang w:val="da-DK"/>
-              </w:rPr>
-              <w:t>HoeKulator</w:t>
-            </w:r>
-            <w:proofErr w:type="spellEnd"/>
-            <w:r>
-              <w:rPr>
-                <w:lang w:val="da-DK"/>
-              </w:rPr>
-              <w:t xml:space="preserve"> </w:t>
+            <w:r>
+              <w:rPr>
+                <w:lang w:val="da-DK"/>
+              </w:rPr>
+              <w:t xml:space="preserve">HoeKulator </w:t>
             </w:r>
             <w:r>
               <w:rPr>
@@ -720,19 +659,11 @@
                 <w:lang w:val="da-DK"/>
               </w:rPr>
             </w:pPr>
-            <w:proofErr w:type="spellStart"/>
-            <w:r>
-              <w:rPr>
-                <w:lang w:val="da-DK"/>
-              </w:rPr>
-              <w:t>HoeKulator</w:t>
-            </w:r>
-            <w:proofErr w:type="spellEnd"/>
-            <w:r>
-              <w:rPr>
-                <w:lang w:val="da-DK"/>
-              </w:rPr>
-              <w:t xml:space="preserve"> præsenterer </w:t>
+            <w:r>
+              <w:rPr>
+                <w:lang w:val="da-DK"/>
+              </w:rPr>
+              <w:t xml:space="preserve">HoeKulator præsenterer </w:t>
             </w:r>
             <w:r>
               <w:rPr>
@@ -829,14 +760,12 @@
                 <w:lang w:val="da-DK"/>
               </w:rPr>
             </w:pPr>
-            <w:proofErr w:type="spellStart"/>
             <w:r>
               <w:rPr>
                 <w:lang w:val="da-DK"/>
               </w:rPr>
               <w:t>HoeKulator</w:t>
             </w:r>
-            <w:proofErr w:type="spellEnd"/>
             <w:r>
               <w:rPr>
                 <w:lang w:val="da-DK"/>
@@ -847,22 +776,22 @@
               <w:rPr>
                 <w:lang w:val="da-DK"/>
               </w:rPr>
-              <w:t>præsenterer en fejlbesked: ”</w:t>
-            </w:r>
-            <w:proofErr w:type="spellStart"/>
-            <w:r>
-              <w:rPr>
-                <w:lang w:val="da-DK"/>
-              </w:rPr>
-              <w:t>salgsfremmendeomkostninger</w:t>
-            </w:r>
-            <w:proofErr w:type="spellEnd"/>
-            <w:r>
-              <w:rPr>
-                <w:lang w:val="da-DK"/>
-              </w:rPr>
-              <w:t xml:space="preserve"> &gt;= 0”</w:t>
-            </w:r>
+              <w:t xml:space="preserve">præsenterer en fejlbesked: ”salgsfremmendeomkostninger </w:t>
+            </w:r>
+            <w:r>
+              <w:rPr>
+                <w:lang w:val="da-DK"/>
+              </w:rPr>
+              <w:t>må ikke være negativ</w:t>
+            </w:r>
+            <w:r>
+              <w:rPr>
+                <w:lang w:val="da-DK"/>
+              </w:rPr>
+              <w:t>”</w:t>
+            </w:r>
+            <w:bookmarkStart w:id="0" w:name="_GoBack"/>
+            <w:bookmarkEnd w:id="0"/>
           </w:p>
           <w:p>
             <w:pPr>
@@ -876,19 +805,11 @@
                 <w:lang w:val="da-DK"/>
               </w:rPr>
             </w:pPr>
-            <w:proofErr w:type="spellStart"/>
-            <w:r>
-              <w:rPr>
-                <w:lang w:val="da-DK"/>
-              </w:rPr>
-              <w:t>HoeKulator</w:t>
-            </w:r>
-            <w:proofErr w:type="spellEnd"/>
-            <w:r>
-              <w:rPr>
-                <w:lang w:val="da-DK"/>
-              </w:rPr>
-              <w:t xml:space="preserve"> sletter det angivne tal</w:t>
+            <w:r>
+              <w:rPr>
+                <w:lang w:val="da-DK"/>
+              </w:rPr>
+              <w:t>HoeKulator sletter det angivne tal</w:t>
             </w:r>
           </w:p>
           <w:p>
@@ -967,8 +888,6 @@
             <w:r>
               <w:t>N/A</w:t>
             </w:r>
-            <w:bookmarkStart w:id="0" w:name="_GoBack"/>
-            <w:bookmarkEnd w:id="0"/>
           </w:p>
         </w:tc>
       </w:tr>
@@ -1085,19 +1004,9 @@
             <w:pPr>
               <w:widowControl w:val="0"/>
             </w:pPr>
-            <w:proofErr w:type="spellStart"/>
-            <w:r>
-              <w:t>Én</w:t>
-            </w:r>
-            <w:proofErr w:type="spellEnd"/>
-            <w:r>
-              <w:t xml:space="preserve"> gang pr. </w:t>
-            </w:r>
-            <w:proofErr w:type="spellStart"/>
-            <w:r>
-              <w:t>resultatbudget</w:t>
-            </w:r>
-            <w:proofErr w:type="spellEnd"/>
+            <w:r>
+              <w:t>Én gang pr. resultatbudget</w:t>
+            </w:r>
           </w:p>
         </w:tc>
       </w:tr>

</xml_diff>